<commit_message>
changes to functional arch
</commit_message>
<xml_diff>
--- a/Documentation Templates/Architecture-Group5.docx
+++ b/Documentation Templates/Architecture-Group5.docx
@@ -201,47 +201,95 @@
                 <w:szCs w:val="24"/>
               </w:rPr>
             </w:pPr>
+            <w:proofErr w:type="spellStart"/>
             <w:r>
               <w:rPr>
                 <w:rFonts w:asciiTheme="majorBidi" w:hAnsiTheme="majorBidi" w:cstheme="majorBidi"/>
                 <w:sz w:val="24"/>
                 <w:szCs w:val="24"/>
               </w:rPr>
-              <w:t>Yatheendra Pravan K M</w:t>
-            </w:r>
+              <w:t>Yatheendra</w:t>
+            </w:r>
+            <w:proofErr w:type="spellEnd"/>
             <w:r>
               <w:rPr>
                 <w:rFonts w:asciiTheme="majorBidi" w:hAnsiTheme="majorBidi" w:cstheme="majorBidi"/>
                 <w:sz w:val="24"/>
                 <w:szCs w:val="24"/>
               </w:rPr>
-              <w:br/>
-              <w:t>20305901</w:t>
-            </w:r>
-          </w:p>
-        </w:tc>
-        <w:tc>
-          <w:tcPr>
-            <w:tcW w:w="2374" w:type="dxa"/>
-          </w:tcPr>
-          <w:p>
-            <w:pPr>
-              <w:pStyle w:val="NoSpacing"/>
-              <w:jc w:val="center"/>
+              <w:t xml:space="preserve"> </w:t>
+            </w:r>
+            <w:proofErr w:type="spellStart"/>
+            <w:r>
               <w:rPr>
                 <w:rFonts w:asciiTheme="majorBidi" w:hAnsiTheme="majorBidi" w:cstheme="majorBidi"/>
                 <w:sz w:val="24"/>
                 <w:szCs w:val="24"/>
               </w:rPr>
-            </w:pPr>
+              <w:t>Pravan</w:t>
+            </w:r>
+            <w:proofErr w:type="spellEnd"/>
             <w:r>
               <w:rPr>
                 <w:rFonts w:asciiTheme="majorBidi" w:hAnsiTheme="majorBidi" w:cstheme="majorBidi"/>
                 <w:sz w:val="24"/>
                 <w:szCs w:val="24"/>
               </w:rPr>
-              <w:t>Lokesh Selvakumar</w:t>
-            </w:r>
+              <w:t xml:space="preserve"> K M</w:t>
+            </w:r>
+            <w:r>
+              <w:rPr>
+                <w:rFonts w:asciiTheme="majorBidi" w:hAnsiTheme="majorBidi" w:cstheme="majorBidi"/>
+                <w:sz w:val="24"/>
+                <w:szCs w:val="24"/>
+              </w:rPr>
+              <w:br/>
+              <w:t>20305901</w:t>
+            </w:r>
+          </w:p>
+        </w:tc>
+        <w:tc>
+          <w:tcPr>
+            <w:tcW w:w="2374" w:type="dxa"/>
+          </w:tcPr>
+          <w:p>
+            <w:pPr>
+              <w:pStyle w:val="NoSpacing"/>
+              <w:jc w:val="center"/>
+              <w:rPr>
+                <w:rFonts w:asciiTheme="majorBidi" w:hAnsiTheme="majorBidi" w:cstheme="majorBidi"/>
+                <w:sz w:val="24"/>
+                <w:szCs w:val="24"/>
+              </w:rPr>
+            </w:pPr>
+            <w:proofErr w:type="spellStart"/>
+            <w:r>
+              <w:rPr>
+                <w:rFonts w:asciiTheme="majorBidi" w:hAnsiTheme="majorBidi" w:cstheme="majorBidi"/>
+                <w:sz w:val="24"/>
+                <w:szCs w:val="24"/>
+              </w:rPr>
+              <w:t>Lokesh</w:t>
+            </w:r>
+            <w:proofErr w:type="spellEnd"/>
+            <w:r>
+              <w:rPr>
+                <w:rFonts w:asciiTheme="majorBidi" w:hAnsiTheme="majorBidi" w:cstheme="majorBidi"/>
+                <w:sz w:val="24"/>
+                <w:szCs w:val="24"/>
+              </w:rPr>
+              <w:t xml:space="preserve"> </w:t>
+            </w:r>
+            <w:proofErr w:type="spellStart"/>
+            <w:r>
+              <w:rPr>
+                <w:rFonts w:asciiTheme="majorBidi" w:hAnsiTheme="majorBidi" w:cstheme="majorBidi"/>
+                <w:sz w:val="24"/>
+                <w:szCs w:val="24"/>
+              </w:rPr>
+              <w:t>Selvakumar</w:t>
+            </w:r>
+            <w:proofErr w:type="spellEnd"/>
             <w:r>
               <w:rPr>
                 <w:rFonts w:asciiTheme="majorBidi" w:hAnsiTheme="majorBidi" w:cstheme="majorBidi"/>
@@ -338,79 +386,137 @@
                 <w:szCs w:val="24"/>
               </w:rPr>
             </w:pPr>
+            <w:proofErr w:type="spellStart"/>
             <w:r>
               <w:rPr>
                 <w:rFonts w:asciiTheme="majorBidi" w:hAnsiTheme="majorBidi" w:cstheme="majorBidi"/>
                 <w:sz w:val="24"/>
                 <w:szCs w:val="24"/>
               </w:rPr>
-              <w:t>Kalaivani Kandasamy</w:t>
-            </w:r>
+              <w:t>Kalaivani</w:t>
+            </w:r>
+            <w:proofErr w:type="spellEnd"/>
             <w:r>
               <w:rPr>
                 <w:rFonts w:asciiTheme="majorBidi" w:hAnsiTheme="majorBidi" w:cstheme="majorBidi"/>
                 <w:sz w:val="24"/>
                 <w:szCs w:val="24"/>
               </w:rPr>
-              <w:br/>
-              <w:t>21332195</w:t>
-            </w:r>
-          </w:p>
-        </w:tc>
-        <w:tc>
-          <w:tcPr>
-            <w:tcW w:w="2374" w:type="dxa"/>
-          </w:tcPr>
-          <w:p>
-            <w:pPr>
-              <w:pStyle w:val="NoSpacing"/>
-              <w:jc w:val="center"/>
+              <w:t xml:space="preserve"> </w:t>
+            </w:r>
+            <w:proofErr w:type="spellStart"/>
+            <w:r>
               <w:rPr>
                 <w:rFonts w:asciiTheme="majorBidi" w:hAnsiTheme="majorBidi" w:cstheme="majorBidi"/>
                 <w:sz w:val="24"/>
                 <w:szCs w:val="24"/>
               </w:rPr>
-            </w:pPr>
+              <w:t>Kandasamy</w:t>
+            </w:r>
+            <w:proofErr w:type="spellEnd"/>
             <w:r>
               <w:rPr>
                 <w:rFonts w:asciiTheme="majorBidi" w:hAnsiTheme="majorBidi" w:cstheme="majorBidi"/>
                 <w:sz w:val="24"/>
                 <w:szCs w:val="24"/>
               </w:rPr>
-              <w:t>Deeksha Vyas</w:t>
-            </w:r>
-            <w:r>
+              <w:br/>
+              <w:t>21332195</w:t>
+            </w:r>
+          </w:p>
+        </w:tc>
+        <w:tc>
+          <w:tcPr>
+            <w:tcW w:w="2374" w:type="dxa"/>
+          </w:tcPr>
+          <w:p>
+            <w:pPr>
+              <w:pStyle w:val="NoSpacing"/>
+              <w:jc w:val="center"/>
               <w:rPr>
                 <w:rFonts w:asciiTheme="majorBidi" w:hAnsiTheme="majorBidi" w:cstheme="majorBidi"/>
                 <w:sz w:val="24"/>
                 <w:szCs w:val="24"/>
               </w:rPr>
-              <w:br/>
-              <w:t>21334447</w:t>
-            </w:r>
-          </w:p>
-        </w:tc>
-        <w:tc>
-          <w:tcPr>
-            <w:tcW w:w="2292" w:type="dxa"/>
-          </w:tcPr>
-          <w:p>
-            <w:pPr>
-              <w:pStyle w:val="NoSpacing"/>
-              <w:jc w:val="center"/>
+            </w:pPr>
+            <w:proofErr w:type="spellStart"/>
+            <w:r>
               <w:rPr>
                 <w:rFonts w:asciiTheme="majorBidi" w:hAnsiTheme="majorBidi" w:cstheme="majorBidi"/>
                 <w:sz w:val="24"/>
                 <w:szCs w:val="24"/>
               </w:rPr>
-            </w:pPr>
+              <w:t>Deeksha</w:t>
+            </w:r>
+            <w:proofErr w:type="spellEnd"/>
             <w:r>
               <w:rPr>
                 <w:rFonts w:asciiTheme="majorBidi" w:hAnsiTheme="majorBidi" w:cstheme="majorBidi"/>
                 <w:sz w:val="24"/>
                 <w:szCs w:val="24"/>
               </w:rPr>
-              <w:t xml:space="preserve">Ayush Kalra </w:t>
+              <w:t xml:space="preserve"> Vyas</w:t>
+            </w:r>
+            <w:r>
+              <w:rPr>
+                <w:rFonts w:asciiTheme="majorBidi" w:hAnsiTheme="majorBidi" w:cstheme="majorBidi"/>
+                <w:sz w:val="24"/>
+                <w:szCs w:val="24"/>
+              </w:rPr>
+              <w:br/>
+              <w:t>21334447</w:t>
+            </w:r>
+          </w:p>
+        </w:tc>
+        <w:tc>
+          <w:tcPr>
+            <w:tcW w:w="2292" w:type="dxa"/>
+          </w:tcPr>
+          <w:p>
+            <w:pPr>
+              <w:pStyle w:val="NoSpacing"/>
+              <w:jc w:val="center"/>
+              <w:rPr>
+                <w:rFonts w:asciiTheme="majorBidi" w:hAnsiTheme="majorBidi" w:cstheme="majorBidi"/>
+                <w:sz w:val="24"/>
+                <w:szCs w:val="24"/>
+              </w:rPr>
+            </w:pPr>
+            <w:proofErr w:type="spellStart"/>
+            <w:r>
+              <w:rPr>
+                <w:rFonts w:asciiTheme="majorBidi" w:hAnsiTheme="majorBidi" w:cstheme="majorBidi"/>
+                <w:sz w:val="24"/>
+                <w:szCs w:val="24"/>
+              </w:rPr>
+              <w:t>Ayush</w:t>
+            </w:r>
+            <w:proofErr w:type="spellEnd"/>
+            <w:r>
+              <w:rPr>
+                <w:rFonts w:asciiTheme="majorBidi" w:hAnsiTheme="majorBidi" w:cstheme="majorBidi"/>
+                <w:sz w:val="24"/>
+                <w:szCs w:val="24"/>
+              </w:rPr>
+              <w:t xml:space="preserve"> </w:t>
+            </w:r>
+            <w:proofErr w:type="spellStart"/>
+            <w:r>
+              <w:rPr>
+                <w:rFonts w:asciiTheme="majorBidi" w:hAnsiTheme="majorBidi" w:cstheme="majorBidi"/>
+                <w:sz w:val="24"/>
+                <w:szCs w:val="24"/>
+              </w:rPr>
+              <w:t>Kalra</w:t>
+            </w:r>
+            <w:proofErr w:type="spellEnd"/>
+            <w:r>
+              <w:rPr>
+                <w:rFonts w:asciiTheme="majorBidi" w:hAnsiTheme="majorBidi" w:cstheme="majorBidi"/>
+                <w:sz w:val="24"/>
+                <w:szCs w:val="24"/>
+              </w:rPr>
+              <w:t xml:space="preserve"> </w:t>
             </w:r>
             <w:r>
               <w:rPr>
@@ -446,14 +552,34 @@
                 <w:szCs w:val="24"/>
               </w:rPr>
             </w:pPr>
+            <w:proofErr w:type="spellStart"/>
             <w:r>
               <w:rPr>
                 <w:rFonts w:asciiTheme="majorBidi" w:hAnsiTheme="majorBidi" w:cstheme="majorBidi"/>
                 <w:sz w:val="24"/>
                 <w:szCs w:val="24"/>
               </w:rPr>
-              <w:t>Shubham Maurya</w:t>
-            </w:r>
+              <w:t>Shubham</w:t>
+            </w:r>
+            <w:proofErr w:type="spellEnd"/>
+            <w:r>
+              <w:rPr>
+                <w:rFonts w:asciiTheme="majorBidi" w:hAnsiTheme="majorBidi" w:cstheme="majorBidi"/>
+                <w:sz w:val="24"/>
+                <w:szCs w:val="24"/>
+              </w:rPr>
+              <w:t xml:space="preserve"> </w:t>
+            </w:r>
+            <w:proofErr w:type="spellStart"/>
+            <w:r>
+              <w:rPr>
+                <w:rFonts w:asciiTheme="majorBidi" w:hAnsiTheme="majorBidi" w:cstheme="majorBidi"/>
+                <w:sz w:val="24"/>
+                <w:szCs w:val="24"/>
+              </w:rPr>
+              <w:t>Maurya</w:t>
+            </w:r>
+            <w:proofErr w:type="spellEnd"/>
             <w:r>
               <w:rPr>
                 <w:rFonts w:asciiTheme="majorBidi" w:hAnsiTheme="majorBidi" w:cstheme="majorBidi"/>
@@ -1321,10 +1447,10 @@
           <w:lang w:val="en-US"/>
         </w:rPr>
         <w:drawing>
-          <wp:inline distT="0" distB="0" distL="0" distR="0" wp14:anchorId="311BEF46" wp14:editId="6F1777AA">
-            <wp:extent cx="5274310" cy="3348355"/>
-            <wp:effectExtent l="0" t="0" r="2540" b="4445"/>
-            <wp:docPr id="4" name="Picture 4"/>
+          <wp:inline distT="0" distB="0" distL="0" distR="0" wp14:anchorId="69C37EAF" wp14:editId="33196249">
+            <wp:extent cx="5274310" cy="3177540"/>
+            <wp:effectExtent l="0" t="0" r="2540" b="3810"/>
+            <wp:docPr id="1" name="Picture 1"/>
             <wp:cNvGraphicFramePr>
               <a:graphicFrameLocks xmlns:a="http://schemas.openxmlformats.org/drawingml/2006/main" noChangeAspect="1"/>
             </wp:cNvGraphicFramePr>
@@ -1332,7 +1458,7 @@
               <a:graphicData uri="http://schemas.openxmlformats.org/drawingml/2006/picture">
                 <pic:pic xmlns:pic="http://schemas.openxmlformats.org/drawingml/2006/picture">
                   <pic:nvPicPr>
-                    <pic:cNvPr id="4" name="FunArch.drawio.png"/>
+                    <pic:cNvPr id="1" name="FunArch.drawio(2).png"/>
                     <pic:cNvPicPr/>
                   </pic:nvPicPr>
                   <pic:blipFill>
@@ -1350,7 +1476,7 @@
                   <pic:spPr>
                     <a:xfrm>
                       <a:off x="0" y="0"/>
-                      <a:ext cx="5274310" cy="3348355"/>
+                      <a:ext cx="5274310" cy="3177540"/>
                     </a:xfrm>
                     <a:prstGeom prst="rect">
                       <a:avLst/>
@@ -1394,16 +1520,31 @@
           <w:i/>
           <w:highlight w:val="lightGray"/>
         </w:rPr>
-        <w:t>&lt;Section 1.2. should include a textual description of each component in the functional architecture, including a list of its responsibilities.&gt;</w:t>
-      </w:r>
+        <w:t xml:space="preserve">&lt;Section 1.2. </w:t>
+      </w:r>
+      <w:proofErr w:type="gramStart"/>
       <w:r>
         <w:rPr>
           <w:i/>
+          <w:highlight w:val="lightGray"/>
+        </w:rPr>
+        <w:t>should</w:t>
+      </w:r>
+      <w:proofErr w:type="gramEnd"/>
+      <w:r>
+        <w:rPr>
+          <w:i/>
+          <w:highlight w:val="lightGray"/>
+        </w:rPr>
+        <w:t xml:space="preserve"> include a textual description of each component in the functional architecture, including a list of its responsibilities.&gt;</w:t>
+      </w:r>
+      <w:r>
+        <w:rPr>
+          <w:i/>
         </w:rPr>
         <w:t xml:space="preserve"> </w:t>
       </w:r>
     </w:p>
-    <w:p/>
     <w:p/>
     <w:p>
       <w:pPr>
@@ -1506,6 +1647,7 @@
       <w:pPr>
         <w:pStyle w:val="NormalWeb"/>
         <w:spacing w:before="0" w:beforeAutospacing="0" w:after="0" w:afterAutospacing="0"/>
+        <w:jc w:val="both"/>
         <w:rPr>
           <w:color w:val="0E101A"/>
         </w:rPr>
@@ -1514,7 +1656,19 @@
         <w:rPr>
           <w:color w:val="0E101A"/>
         </w:rPr>
-        <w:t>Every five minutes, the engine will pass the transformed data performed in the three sub-components mentioned below into the Web Service Provider. </w:t>
+        <w:t>Every five minutes, the engine will</w:t>
+      </w:r>
+      <w:r>
+        <w:rPr>
+          <w:color w:val="0E101A"/>
+        </w:rPr>
+        <w:t xml:space="preserve"> fetch live data and perform the functionality specified in </w:t>
+      </w:r>
+      <w:r>
+        <w:rPr>
+          <w:color w:val="0E101A"/>
+        </w:rPr>
+        <w:t>the following three sub-components:</w:t>
       </w:r>
     </w:p>
     <w:p>
@@ -1523,6 +1677,7 @@
           <w:ilvl w:val="0"/>
           <w:numId w:val="15"/>
         </w:numPr>
+        <w:jc w:val="both"/>
         <w:rPr>
           <w:color w:val="0E101A"/>
         </w:rPr>
@@ -1531,7 +1686,19 @@
         <w:rPr>
           <w:color w:val="0E101A"/>
         </w:rPr>
-        <w:t>Live Data Handler: it will dynamically select the API end-points, fetch live data from those sources, and pass it to the data transformer. </w:t>
+        <w:t xml:space="preserve">Live Data Handler: it will dynamically select the API end-points, fetch live data from those sources, and pass it to the </w:t>
+      </w:r>
+      <w:r>
+        <w:rPr>
+          <w:color w:val="0E101A"/>
+        </w:rPr>
+        <w:t>Prediction Engine</w:t>
+      </w:r>
+      <w:r>
+        <w:rPr>
+          <w:color w:val="0E101A"/>
+        </w:rPr>
+        <w:t>. </w:t>
       </w:r>
     </w:p>
     <w:p>
@@ -1540,6 +1707,7 @@
           <w:ilvl w:val="0"/>
           <w:numId w:val="15"/>
         </w:numPr>
+        <w:jc w:val="both"/>
         <w:rPr>
           <w:color w:val="0E101A"/>
         </w:rPr>
@@ -1548,7 +1716,19 @@
         <w:rPr>
           <w:color w:val="0E101A"/>
         </w:rPr>
-        <w:t>Prediction Engine: It makes predictions from the live or historic input data and passes the predicted data to the data transformer. </w:t>
+        <w:t>Prediction Engine: It makes predi</w:t>
+      </w:r>
+      <w:r>
+        <w:rPr>
+          <w:color w:val="0E101A"/>
+        </w:rPr>
+        <w:t xml:space="preserve">ctions from the live </w:t>
+      </w:r>
+      <w:r>
+        <w:rPr>
+          <w:color w:val="0E101A"/>
+        </w:rPr>
+        <w:t>data and passes the predicted data to the data transformer. </w:t>
       </w:r>
     </w:p>
     <w:p>
@@ -1557,6 +1737,7 @@
           <w:ilvl w:val="0"/>
           <w:numId w:val="15"/>
         </w:numPr>
+        <w:jc w:val="both"/>
         <w:rPr>
           <w:color w:val="0E101A"/>
         </w:rPr>
@@ -1567,29 +1748,73 @@
         </w:rPr>
         <w:t>Data Transformer:</w:t>
       </w:r>
-    </w:p>
-    <w:p>
-      <w:pPr>
-        <w:pStyle w:val="NormalWeb"/>
-        <w:spacing w:before="0" w:beforeAutospacing="0" w:after="0" w:afterAutospacing="0"/>
+      <w:r>
         <w:rPr>
           <w:color w:val="0E101A"/>
         </w:rPr>
-      </w:pPr>
+        <w:t xml:space="preserve"> </w:t>
+      </w:r>
       <w:r>
         <w:rPr>
           <w:color w:val="0E101A"/>
         </w:rPr>
+        <w:t xml:space="preserve">It receives data from the Predication </w:t>
+      </w:r>
+      <w:r>
+        <w:rPr>
+          <w:color w:val="0E101A"/>
+        </w:rPr>
+        <w:t>Engine</w:t>
+      </w:r>
+      <w:r>
+        <w:rPr>
+          <w:color w:val="0E101A"/>
+        </w:rPr>
+        <w:t xml:space="preserve"> and performs the following:</w:t>
+      </w:r>
+    </w:p>
+    <w:p>
+      <w:pPr>
+        <w:pStyle w:val="ListParagraph"/>
+        <w:numPr>
+          <w:ilvl w:val="0"/>
+          <w:numId w:val="17"/>
+        </w:numPr>
+        <w:ind w:left="1080"/>
+        <w:jc w:val="both"/>
+        <w:rPr>
+          <w:color w:val="0E101A"/>
+        </w:rPr>
+      </w:pPr>
+      <w:r>
+        <w:rPr>
+          <w:color w:val="0E101A"/>
+        </w:rPr>
         <w:lastRenderedPageBreak/>
-        <w:t>It receives data from the Live Data Handler and the Predication Handler and performs the following:</w:t>
-      </w:r>
-    </w:p>
-    <w:p>
-      <w:pPr>
+        <w:t>Convert</w:t>
+      </w:r>
+      <w:r>
+        <w:rPr>
+          <w:color w:val="0E101A"/>
+        </w:rPr>
+        <w:t>s</w:t>
+      </w:r>
+      <w:r>
+        <w:rPr>
+          <w:color w:val="0E101A"/>
+        </w:rPr>
+        <w:t xml:space="preserve"> the received raw data to a data format compatible with the visualization components such as heat maps, bar charts, etc.  </w:t>
+      </w:r>
+    </w:p>
+    <w:p>
+      <w:pPr>
+        <w:pStyle w:val="ListParagraph"/>
         <w:numPr>
-          <w:ilvl w:val="3"/>
-          <w:numId w:val="16"/>
+          <w:ilvl w:val="0"/>
+          <w:numId w:val="17"/>
         </w:numPr>
+        <w:ind w:left="1080"/>
+        <w:jc w:val="both"/>
         <w:rPr>
           <w:color w:val="0E101A"/>
         </w:rPr>
@@ -1598,25 +1823,31 @@
         <w:rPr>
           <w:color w:val="0E101A"/>
         </w:rPr>
-        <w:t>Convert the received raw data to a data format compatible with the visualization components such as heat maps, bar charts, etc.  </w:t>
-      </w:r>
-    </w:p>
-    <w:p>
-      <w:pPr>
-        <w:numPr>
-          <w:ilvl w:val="3"/>
-          <w:numId w:val="16"/>
-        </w:numPr>
-        <w:ind w:left="2880" w:hanging="360"/>
+        <w:t>Estimate</w:t>
+      </w:r>
+      <w:r>
         <w:rPr>
           <w:color w:val="0E101A"/>
         </w:rPr>
-      </w:pPr>
+        <w:t>s</w:t>
+      </w:r>
       <w:r>
         <w:rPr>
           <w:color w:val="0E101A"/>
         </w:rPr>
-        <w:t>Estimate and calculate from the received data for:</w:t>
+        <w:t xml:space="preserve"> and calculate</w:t>
+      </w:r>
+      <w:r>
+        <w:rPr>
+          <w:color w:val="0E101A"/>
+        </w:rPr>
+        <w:t>s</w:t>
+      </w:r>
+      <w:r>
+        <w:rPr>
+          <w:color w:val="0E101A"/>
+        </w:rPr>
+        <w:t xml:space="preserve"> from the received data for:</w:t>
       </w:r>
     </w:p>
     <w:p>
@@ -1625,6 +1856,12 @@
           <w:ilvl w:val="0"/>
           <w:numId w:val="16"/>
         </w:numPr>
+        <w:tabs>
+          <w:tab w:val="clear" w:pos="720"/>
+          <w:tab w:val="num" w:pos="1440"/>
+        </w:tabs>
+        <w:ind w:left="1440"/>
+        <w:jc w:val="both"/>
         <w:rPr>
           <w:color w:val="0E101A"/>
         </w:rPr>
@@ -1642,6 +1879,12 @@
           <w:ilvl w:val="0"/>
           <w:numId w:val="16"/>
         </w:numPr>
+        <w:tabs>
+          <w:tab w:val="clear" w:pos="720"/>
+          <w:tab w:val="num" w:pos="1800"/>
+        </w:tabs>
+        <w:ind w:left="1440"/>
+        <w:jc w:val="both"/>
         <w:rPr>
           <w:color w:val="0E101A"/>
         </w:rPr>
@@ -1659,6 +1902,12 @@
           <w:ilvl w:val="0"/>
           <w:numId w:val="16"/>
         </w:numPr>
+        <w:tabs>
+          <w:tab w:val="clear" w:pos="720"/>
+          <w:tab w:val="num" w:pos="1800"/>
+        </w:tabs>
+        <w:ind w:left="1440"/>
+        <w:jc w:val="both"/>
         <w:rPr>
           <w:color w:val="0E101A"/>
         </w:rPr>
@@ -1676,6 +1925,12 @@
           <w:ilvl w:val="0"/>
           <w:numId w:val="16"/>
         </w:numPr>
+        <w:tabs>
+          <w:tab w:val="clear" w:pos="720"/>
+          <w:tab w:val="num" w:pos="1800"/>
+        </w:tabs>
+        <w:ind w:left="1440"/>
+        <w:jc w:val="both"/>
         <w:rPr>
           <w:color w:val="0E101A"/>
         </w:rPr>
@@ -1685,12 +1940,60 @@
           <w:color w:val="0E101A"/>
         </w:rPr>
         <w:t>The events/incidents include the crowd estimates, bus route suggestions based on events, weather-warning reports and maintenance logging for each transport type. </w:t>
+      </w:r>
+    </w:p>
+    <w:p>
+      <w:pPr>
+        <w:pStyle w:val="ListParagraph"/>
+        <w:numPr>
+          <w:ilvl w:val="0"/>
+          <w:numId w:val="17"/>
+        </w:numPr>
+        <w:ind w:left="1080"/>
+        <w:jc w:val="both"/>
+        <w:rPr>
+          <w:color w:val="0E101A"/>
+        </w:rPr>
+      </w:pPr>
+      <w:r>
+        <w:rPr>
+          <w:color w:val="0E101A"/>
+        </w:rPr>
+        <w:t xml:space="preserve">The Data Transformer reads the aggregated and historical data from the Backend Database and then re-writes the newly computed data into it. </w:t>
+      </w:r>
+    </w:p>
+    <w:p>
+      <w:pPr>
+        <w:jc w:val="both"/>
+        <w:rPr>
+          <w:color w:val="0E101A"/>
+        </w:rPr>
+      </w:pPr>
+      <w:r>
+        <w:rPr>
+          <w:color w:val="0E101A"/>
+        </w:rPr>
+        <w:t xml:space="preserve">Then, the Data Transformer sends the </w:t>
+      </w:r>
+      <w:r>
+        <w:rPr>
+          <w:color w:val="0E101A"/>
+        </w:rPr>
+        <w:t>aggregat</w:t>
+      </w:r>
+      <w:r>
+        <w:rPr>
+          <w:color w:val="0E101A"/>
+        </w:rPr>
+        <w:t xml:space="preserve">ed and transformed data to the Web Service Provider. </w:t>
       </w:r>
     </w:p>
     <w:p>
       <w:pPr>
         <w:pStyle w:val="NormalWeb"/>
         <w:spacing w:before="0" w:beforeAutospacing="0" w:after="0" w:afterAutospacing="0"/>
+        <w:ind w:left="720"/>
+        <w:jc w:val="both"/>
         <w:rPr>
           <w:color w:val="0E101A"/>
         </w:rPr>
@@ -1707,21 +2010,23 @@
         <w:pStyle w:val="NormalWeb"/>
         <w:spacing w:before="0" w:beforeAutospacing="0" w:after="0" w:afterAutospacing="0"/>
         <w:rPr>
-          <w:color w:val="0E101A"/>
-        </w:rPr>
-      </w:pPr>
-      <w:r>
-        <w:rPr>
           <w:rStyle w:val="Strong"/>
           <w:color w:val="0E101A"/>
         </w:rPr>
-        <w:t>Web Service Provider</w:t>
+      </w:pPr>
+      <w:r>
+        <w:rPr>
+          <w:rStyle w:val="Strong"/>
+          <w:color w:val="0E101A"/>
+        </w:rPr>
+        <w:t>Backend Database</w:t>
       </w:r>
     </w:p>
     <w:p>
       <w:pPr>
         <w:pStyle w:val="NormalWeb"/>
         <w:spacing w:before="0" w:beforeAutospacing="0" w:after="0" w:afterAutospacing="0"/>
+        <w:jc w:val="both"/>
         <w:rPr>
           <w:color w:val="0E101A"/>
         </w:rPr>
@@ -1730,7 +2035,27 @@
         <w:rPr>
           <w:color w:val="0E101A"/>
         </w:rPr>
-        <w:t>It will implement the Publisher Subscriber Model using Firebase; whenever the Data Engine sends new data it will pass it to the Data Buffer. </w:t>
+        <w:t xml:space="preserve">It will store </w:t>
+      </w:r>
+      <w:r>
+        <w:rPr>
+          <w:color w:val="0E101A"/>
+        </w:rPr>
+        <w:t>the user information</w:t>
+      </w:r>
+      <w:bookmarkStart w:id="3" w:name="_GoBack"/>
+      <w:bookmarkEnd w:id="3"/>
+      <w:r>
+        <w:rPr>
+          <w:color w:val="0E101A"/>
+        </w:rPr>
+        <w:t xml:space="preserve"> and</w:t>
+      </w:r>
+      <w:r>
+        <w:rPr>
+          <w:color w:val="0E101A"/>
+        </w:rPr>
+        <w:t xml:space="preserve"> the aggregated and historical data that would be used by the Data Transformer. </w:t>
       </w:r>
     </w:p>
     <w:p>
@@ -1755,13 +2080,14 @@
           <w:rStyle w:val="Strong"/>
           <w:color w:val="0E101A"/>
         </w:rPr>
-        <w:t>Data Buffer</w:t>
+        <w:t>Web Service Provider</w:t>
       </w:r>
     </w:p>
     <w:p>
       <w:pPr>
         <w:pStyle w:val="NormalWeb"/>
         <w:spacing w:before="0" w:beforeAutospacing="0" w:after="0" w:afterAutospacing="0"/>
+        <w:jc w:val="both"/>
         <w:rPr>
           <w:color w:val="0E101A"/>
         </w:rPr>
@@ -1770,7 +2096,7 @@
         <w:rPr>
           <w:color w:val="0E101A"/>
         </w:rPr>
-        <w:t>It will store the user information and the transformed data for all the data indicators.</w:t>
+        <w:t>It will implement the Publisher Subscriber Model using Firebase; whenever the Data Engine sends new data it will pass it to the Data Buffer. </w:t>
       </w:r>
     </w:p>
     <w:p>
@@ -1795,13 +2121,14 @@
           <w:rStyle w:val="Strong"/>
           <w:color w:val="0E101A"/>
         </w:rPr>
-        <w:t>Visualizer</w:t>
+        <w:t>Data Buffer</w:t>
       </w:r>
     </w:p>
     <w:p>
       <w:pPr>
         <w:pStyle w:val="NormalWeb"/>
         <w:spacing w:before="0" w:beforeAutospacing="0" w:after="0" w:afterAutospacing="0"/>
+        <w:jc w:val="both"/>
         <w:rPr>
           <w:color w:val="0E101A"/>
         </w:rPr>
@@ -1810,10 +2137,61 @@
         <w:rPr>
           <w:color w:val="0E101A"/>
         </w:rPr>
+        <w:t>It will store the transformed data for all the data indicators.</w:t>
+      </w:r>
+      <w:r>
+        <w:rPr>
+          <w:color w:val="0E101A"/>
+        </w:rPr>
+        <w:t xml:space="preserve"> The transformed data includes both the live data and predictions. </w:t>
+      </w:r>
+      <w:r>
+        <w:rPr>
+          <w:color w:val="0E101A"/>
+        </w:rPr>
+        <w:t>When the user if offline, this Data Buffer would be used to access predicted data.</w:t>
+      </w:r>
+    </w:p>
+    <w:p>
+      <w:pPr>
+        <w:pStyle w:val="NormalWeb"/>
+        <w:spacing w:before="0" w:beforeAutospacing="0" w:after="0" w:afterAutospacing="0"/>
+        <w:rPr>
+          <w:color w:val="0E101A"/>
+        </w:rPr>
+      </w:pPr>
+    </w:p>
+    <w:p>
+      <w:pPr>
+        <w:pStyle w:val="NormalWeb"/>
+        <w:spacing w:before="0" w:beforeAutospacing="0" w:after="0" w:afterAutospacing="0"/>
+        <w:rPr>
+          <w:color w:val="0E101A"/>
+        </w:rPr>
+      </w:pPr>
+      <w:r>
+        <w:rPr>
+          <w:rStyle w:val="Strong"/>
+          <w:color w:val="0E101A"/>
+        </w:rPr>
+        <w:t>Visualizer</w:t>
+      </w:r>
+    </w:p>
+    <w:p>
+      <w:pPr>
+        <w:pStyle w:val="NormalWeb"/>
+        <w:spacing w:before="0" w:beforeAutospacing="0" w:after="0" w:afterAutospacing="0"/>
+        <w:jc w:val="both"/>
+        <w:rPr>
+          <w:color w:val="0E101A"/>
+        </w:rPr>
+      </w:pPr>
+      <w:r>
+        <w:rPr>
+          <w:color w:val="0E101A"/>
+        </w:rPr>
         <w:t> It is responsible for displaying a different set of visualization for each data indicator in our system - Bicycles, Buses, Luas, and Events/Incidents. It will retrieve the data from the data buffer based on the system time. </w:t>
       </w:r>
-      <w:bookmarkStart w:id="3" w:name="_GoBack"/>
-      <w:bookmarkEnd w:id="3"/>
     </w:p>
     <w:p/>
     <w:p>
@@ -1992,7 +2370,6 @@
           <w:i/>
           <w:color w:val="0070C0"/>
         </w:rPr>
-        <w:lastRenderedPageBreak/>
         <w:t>Component APIs</w:t>
       </w:r>
       <w:bookmarkEnd w:id="5"/>
@@ -2003,7 +2380,23 @@
           <w:i/>
           <w:highlight w:val="lightGray"/>
         </w:rPr>
-        <w:t xml:space="preserve">&lt;Section 1.4. should include a </w:t>
+        <w:t xml:space="preserve">&lt;Section 1.4. </w:t>
+      </w:r>
+      <w:proofErr w:type="gramStart"/>
+      <w:r>
+        <w:rPr>
+          <w:i/>
+          <w:highlight w:val="lightGray"/>
+        </w:rPr>
+        <w:t>should</w:t>
+      </w:r>
+      <w:proofErr w:type="gramEnd"/>
+      <w:r>
+        <w:rPr>
+          <w:i/>
+          <w:highlight w:val="lightGray"/>
+        </w:rPr>
+        <w:t xml:space="preserve"> include a </w:t>
       </w:r>
       <w:r>
         <w:rPr>
@@ -2754,8 +3147,21 @@
             <w:r>
               <w:t xml:space="preserve">- </w:t>
             </w:r>
-            <w:r>
-              <w:t>uid/pw, cookies, certificates, application-level?</w:t>
+            <w:proofErr w:type="spellStart"/>
+            <w:r>
+              <w:t>uid</w:t>
+            </w:r>
+            <w:proofErr w:type="spellEnd"/>
+            <w:r>
+              <w:t>/</w:t>
+            </w:r>
+            <w:proofErr w:type="spellStart"/>
+            <w:r>
+              <w:t>pw</w:t>
+            </w:r>
+            <w:proofErr w:type="spellEnd"/>
+            <w:r>
+              <w:t>, cookies, certificates, application-level?</w:t>
             </w:r>
           </w:p>
           <w:p>
@@ -3895,12 +4301,21 @@
                 <w:lang w:val="en-IE"/>
               </w:rPr>
             </w:pPr>
+            <w:proofErr w:type="spellStart"/>
             <w:r>
               <w:rPr>
                 <w:i/>
                 <w:iCs/>
               </w:rPr>
-              <w:t>Ievel of encryption will affect this, and also performance!</w:t>
+              <w:t>Ievel</w:t>
+            </w:r>
+            <w:proofErr w:type="spellEnd"/>
+            <w:r>
+              <w:rPr>
+                <w:i/>
+                <w:iCs/>
+              </w:rPr>
+              <w:t xml:space="preserve"> of encryption will affect this, and also performance!</w:t>
             </w:r>
           </w:p>
           <w:p>
@@ -4790,7 +5205,7 @@
         <w:rStyle w:val="PageNumber"/>
         <w:noProof/>
       </w:rPr>
-      <w:t>4</w:t>
+      <w:t>3</w:t>
     </w:r>
     <w:r>
       <w:rPr>
@@ -5348,6 +5763,92 @@
     </w:lvl>
   </w:abstractNum>
   <w:abstractNum w:abstractNumId="4">
+    <w:nsid w:val="1EC34A39"/>
+    <w:multiLevelType w:val="hybridMultilevel"/>
+    <w:tmpl w:val="5AB65740"/>
+    <w:lvl w:ilvl="0" w:tplc="04090019">
+      <w:start w:val="1"/>
+      <w:numFmt w:val="lowerLetter"/>
+      <w:lvlText w:val="%1."/>
+      <w:lvlJc w:val="left"/>
+      <w:pPr>
+        <w:ind w:left="720" w:hanging="360"/>
+      </w:pPr>
+    </w:lvl>
+    <w:lvl w:ilvl="1" w:tplc="04090019">
+      <w:start w:val="1"/>
+      <w:numFmt w:val="lowerLetter"/>
+      <w:lvlText w:val="%2."/>
+      <w:lvlJc w:val="left"/>
+      <w:pPr>
+        <w:ind w:left="1440" w:hanging="360"/>
+      </w:pPr>
+    </w:lvl>
+    <w:lvl w:ilvl="2" w:tplc="0409001B">
+      <w:start w:val="1"/>
+      <w:numFmt w:val="lowerRoman"/>
+      <w:lvlText w:val="%3."/>
+      <w:lvlJc w:val="right"/>
+      <w:pPr>
+        <w:ind w:left="2160" w:hanging="180"/>
+      </w:pPr>
+    </w:lvl>
+    <w:lvl w:ilvl="3" w:tplc="0409000F" w:tentative="1">
+      <w:start w:val="1"/>
+      <w:numFmt w:val="decimal"/>
+      <w:lvlText w:val="%4."/>
+      <w:lvlJc w:val="left"/>
+      <w:pPr>
+        <w:ind w:left="2880" w:hanging="360"/>
+      </w:pPr>
+    </w:lvl>
+    <w:lvl w:ilvl="4" w:tplc="04090019" w:tentative="1">
+      <w:start w:val="1"/>
+      <w:numFmt w:val="lowerLetter"/>
+      <w:lvlText w:val="%5."/>
+      <w:lvlJc w:val="left"/>
+      <w:pPr>
+        <w:ind w:left="3600" w:hanging="360"/>
+      </w:pPr>
+    </w:lvl>
+    <w:lvl w:ilvl="5" w:tplc="0409001B" w:tentative="1">
+      <w:start w:val="1"/>
+      <w:numFmt w:val="lowerRoman"/>
+      <w:lvlText w:val="%6."/>
+      <w:lvlJc w:val="right"/>
+      <w:pPr>
+        <w:ind w:left="4320" w:hanging="180"/>
+      </w:pPr>
+    </w:lvl>
+    <w:lvl w:ilvl="6" w:tplc="0409000F" w:tentative="1">
+      <w:start w:val="1"/>
+      <w:numFmt w:val="decimal"/>
+      <w:lvlText w:val="%7."/>
+      <w:lvlJc w:val="left"/>
+      <w:pPr>
+        <w:ind w:left="5040" w:hanging="360"/>
+      </w:pPr>
+    </w:lvl>
+    <w:lvl w:ilvl="7" w:tplc="04090019" w:tentative="1">
+      <w:start w:val="1"/>
+      <w:numFmt w:val="lowerLetter"/>
+      <w:lvlText w:val="%8."/>
+      <w:lvlJc w:val="left"/>
+      <w:pPr>
+        <w:ind w:left="5760" w:hanging="360"/>
+      </w:pPr>
+    </w:lvl>
+    <w:lvl w:ilvl="8" w:tplc="0409001B" w:tentative="1">
+      <w:start w:val="1"/>
+      <w:numFmt w:val="lowerRoman"/>
+      <w:lvlText w:val="%9."/>
+      <w:lvlJc w:val="right"/>
+      <w:pPr>
+        <w:ind w:left="6480" w:hanging="180"/>
+      </w:pPr>
+    </w:lvl>
+  </w:abstractNum>
+  <w:abstractNum w:abstractNumId="5">
     <w:nsid w:val="2416105A"/>
     <w:multiLevelType w:val="multilevel"/>
     <w:tmpl w:val="662C2DFC"/>
@@ -5468,7 +5969,7 @@
       </w:rPr>
     </w:lvl>
   </w:abstractNum>
-  <w:abstractNum w:abstractNumId="5">
+  <w:abstractNum w:abstractNumId="6">
     <w:nsid w:val="265B1826"/>
     <w:multiLevelType w:val="hybridMultilevel"/>
     <w:tmpl w:val="6350902A"/>
@@ -5608,7 +6109,7 @@
       </w:rPr>
     </w:lvl>
   </w:abstractNum>
-  <w:abstractNum w:abstractNumId="6">
+  <w:abstractNum w:abstractNumId="7">
     <w:nsid w:val="3480478E"/>
     <w:multiLevelType w:val="multilevel"/>
     <w:tmpl w:val="97C4E99A"/>
@@ -5694,7 +6195,7 @@
       </w:pPr>
     </w:lvl>
   </w:abstractNum>
-  <w:abstractNum w:abstractNumId="7">
+  <w:abstractNum w:abstractNumId="8">
     <w:nsid w:val="37BB358C"/>
     <w:multiLevelType w:val="hybridMultilevel"/>
     <w:tmpl w:val="A8DEE480"/>
@@ -5780,7 +6281,7 @@
       </w:pPr>
     </w:lvl>
   </w:abstractNum>
-  <w:abstractNum w:abstractNumId="8">
+  <w:abstractNum w:abstractNumId="9">
     <w:nsid w:val="3BCB0ED4"/>
     <w:multiLevelType w:val="hybridMultilevel"/>
     <w:tmpl w:val="312CE850"/>
@@ -5920,7 +6421,7 @@
       </w:rPr>
     </w:lvl>
   </w:abstractNum>
-  <w:abstractNum w:abstractNumId="9">
+  <w:abstractNum w:abstractNumId="10">
     <w:nsid w:val="3F956C30"/>
     <w:multiLevelType w:val="multilevel"/>
     <w:tmpl w:val="6896C2A2"/>
@@ -6033,7 +6534,7 @@
       </w:rPr>
     </w:lvl>
   </w:abstractNum>
-  <w:abstractNum w:abstractNumId="10">
+  <w:abstractNum w:abstractNumId="11">
     <w:nsid w:val="5B6321C5"/>
     <w:multiLevelType w:val="hybridMultilevel"/>
     <w:tmpl w:val="85EC1D00"/>
@@ -6146,7 +6647,7 @@
       </w:pPr>
     </w:lvl>
   </w:abstractNum>
-  <w:abstractNum w:abstractNumId="11">
+  <w:abstractNum w:abstractNumId="12">
     <w:nsid w:val="5E785C2F"/>
     <w:multiLevelType w:val="multilevel"/>
     <w:tmpl w:val="71204438"/>
@@ -6259,7 +6760,7 @@
       </w:pPr>
     </w:lvl>
   </w:abstractNum>
-  <w:abstractNum w:abstractNumId="12">
+  <w:abstractNum w:abstractNumId="13">
     <w:nsid w:val="5FCB4B91"/>
     <w:multiLevelType w:val="multilevel"/>
     <w:tmpl w:val="67661AF6"/>
@@ -6372,7 +6873,7 @@
       </w:pPr>
     </w:lvl>
   </w:abstractNum>
-  <w:abstractNum w:abstractNumId="13">
+  <w:abstractNum w:abstractNumId="14">
     <w:nsid w:val="6443360C"/>
     <w:multiLevelType w:val="multilevel"/>
     <w:tmpl w:val="38A43AC0"/>
@@ -6485,7 +6986,7 @@
       </w:rPr>
     </w:lvl>
   </w:abstractNum>
-  <w:abstractNum w:abstractNumId="14">
+  <w:abstractNum w:abstractNumId="15">
     <w:nsid w:val="78A3547C"/>
     <w:multiLevelType w:val="hybridMultilevel"/>
     <w:tmpl w:val="619AC41A"/>
@@ -6598,7 +7099,7 @@
       </w:rPr>
     </w:lvl>
   </w:abstractNum>
-  <w:abstractNum w:abstractNumId="15">
+  <w:abstractNum w:abstractNumId="16">
     <w:nsid w:val="7CC305E7"/>
     <w:multiLevelType w:val="hybridMultilevel"/>
     <w:tmpl w:val="3B129E42"/>
@@ -6718,52 +7219,52 @@
     </w:lvl>
   </w:abstractNum>
   <w:num w:numId="1">
-    <w:abstractNumId w:val="10"/>
+    <w:abstractNumId w:val="11"/>
   </w:num>
   <w:num w:numId="2">
     <w:abstractNumId w:val="0"/>
   </w:num>
   <w:num w:numId="3">
+    <w:abstractNumId w:val="16"/>
+  </w:num>
+  <w:num w:numId="4">
+    <w:abstractNumId w:val="5"/>
+  </w:num>
+  <w:num w:numId="5">
+    <w:abstractNumId w:val="14"/>
+  </w:num>
+  <w:num w:numId="6">
     <w:abstractNumId w:val="15"/>
   </w:num>
-  <w:num w:numId="4">
-    <w:abstractNumId w:val="4"/>
-  </w:num>
-  <w:num w:numId="5">
-    <w:abstractNumId w:val="13"/>
-  </w:num>
-  <w:num w:numId="6">
-    <w:abstractNumId w:val="14"/>
-  </w:num>
   <w:num w:numId="7">
-    <w:abstractNumId w:val="9"/>
+    <w:abstractNumId w:val="10"/>
   </w:num>
   <w:num w:numId="8">
     <w:abstractNumId w:val="3"/>
   </w:num>
   <w:num w:numId="9">
-    <w:abstractNumId w:val="5"/>
+    <w:abstractNumId w:val="6"/>
   </w:num>
   <w:num w:numId="10">
     <w:abstractNumId w:val="2"/>
   </w:num>
   <w:num w:numId="11">
-    <w:abstractNumId w:val="8"/>
+    <w:abstractNumId w:val="9"/>
   </w:num>
   <w:num w:numId="12">
     <w:abstractNumId w:val="1"/>
   </w:num>
   <w:num w:numId="13">
+    <w:abstractNumId w:val="8"/>
+  </w:num>
+  <w:num w:numId="14">
     <w:abstractNumId w:val="7"/>
   </w:num>
-  <w:num w:numId="14">
-    <w:abstractNumId w:val="6"/>
-  </w:num>
   <w:num w:numId="15">
-    <w:abstractNumId w:val="12"/>
+    <w:abstractNumId w:val="13"/>
   </w:num>
   <w:num w:numId="16">
-    <w:abstractNumId w:val="11"/>
+    <w:abstractNumId w:val="12"/>
     <w:lvlOverride w:ilvl="3">
       <w:lvl w:ilvl="3">
         <w:numFmt w:val="lowerLetter"/>
@@ -6771,6 +7272,9 @@
         <w:lvlJc w:val="left"/>
       </w:lvl>
     </w:lvlOverride>
+  </w:num>
+  <w:num w:numId="17">
+    <w:abstractNumId w:val="4"/>
   </w:num>
 </w:numbering>
 </file>
@@ -7674,7 +8178,7 @@
 </file>
 
 <file path=customXml/itemProps1.xml><?xml version="1.0" encoding="utf-8"?>
-<ds:datastoreItem xmlns:ds="http://schemas.openxmlformats.org/officeDocument/2006/customXml" ds:itemID="{12771BD2-A440-43BB-BE76-CE6CD2FE89B2}">
+<ds:datastoreItem xmlns:ds="http://schemas.openxmlformats.org/officeDocument/2006/customXml" ds:itemID="{AC12F577-D3BF-49FD-927D-0859E0FC0B20}">
   <ds:schemaRefs>
     <ds:schemaRef ds:uri="http://schemas.openxmlformats.org/officeDocument/2006/bibliography"/>
   </ds:schemaRefs>

</xml_diff>